<commit_message>
Changed formatting of all documents
</commit_message>
<xml_diff>
--- a/dariseejr.docx
+++ b/dariseejr.docx
@@ -189,9 +189,49 @@
         </w:numPr>
       </w:pPr>
       <w:r>
-        <w:t xml:space="preserve">Pandoc ## Which have you found most potentially useful? I found using GitHub the most useful. ### Why? I think GitHub is a very useful application because it keeps track of changes over a large amount of data. Trying to keep track of those changes mentally would be very difficult, so I appreciate the functionality of GitHub. # What tools have been the most difficult to learn?</w:t>
-      </w:r>
-    </w:p>
+        <w:t xml:space="preserve">Pandoc</w:t>
+      </w:r>
+    </w:p>
+    <w:bookmarkStart w:id="24" w:name="which-have-you-found-most-potentially-useful"/>
+    <w:p>
+      <w:pPr>
+        <w:pStyle w:val="Heading2"/>
+      </w:pPr>
+      <w:r>
+        <w:t xml:space="preserve">Which have you found most potentially useful?</w:t>
+      </w:r>
+    </w:p>
+    <w:bookmarkEnd w:id="24"/>
+    <w:p>
+      <w:r>
+        <w:t xml:space="preserve">I found using GitHub the most useful.</w:t>
+      </w:r>
+    </w:p>
+    <w:bookmarkStart w:id="25" w:name="why"/>
+    <w:p>
+      <w:pPr>
+        <w:pStyle w:val="Heading3"/>
+      </w:pPr>
+      <w:r>
+        <w:t xml:space="preserve">Why?</w:t>
+      </w:r>
+    </w:p>
+    <w:bookmarkEnd w:id="25"/>
+    <w:p>
+      <w:r>
+        <w:t xml:space="preserve">I think GitHub is a very useful application because it keeps track of changes over a large amount of data. Trying to keep track of those changes mentally would be very difficult, so I appreciate the functionality of GitHub.</w:t>
+      </w:r>
+    </w:p>
+    <w:bookmarkStart w:id="26" w:name="what-tools-have-been-the-most-difficult-to-learn"/>
+    <w:p>
+      <w:pPr>
+        <w:pStyle w:val="Heading1"/>
+      </w:pPr>
+      <w:r>
+        <w:t xml:space="preserve">What tools have been the most difficult to learn?</w:t>
+      </w:r>
+    </w:p>
+    <w:bookmarkEnd w:id="26"/>
     <w:p>
       <w:pPr>
         <w:pStyle w:val="Compact"/>
@@ -225,7 +265,22 @@
         </w:numPr>
       </w:pPr>
       <w:r>
-        <w:t xml:space="preserve">GitHub ## Why have they been particularly difficult to learn and use? I think the most difficult concept we've been over in the class has been using a terminal. Terminals all have different sort of commands and gets really confusing when you have to think of all the differing commands and their switches.</w:t>
+        <w:t xml:space="preserve">GitHub</w:t>
+      </w:r>
+    </w:p>
+    <w:bookmarkStart w:id="27" w:name="why-have-they-been-particularly-difficult-to-learn-and-use"/>
+    <w:p>
+      <w:pPr>
+        <w:pStyle w:val="Heading2"/>
+      </w:pPr>
+      <w:r>
+        <w:t xml:space="preserve">Why have they been particularly difficult to learn and use?</w:t>
+      </w:r>
+    </w:p>
+    <w:bookmarkEnd w:id="27"/>
+    <w:p>
+      <w:r>
+        <w:t xml:space="preserve">I think the most difficult concept we've been over in the class has been using a terminal. Terminals all have different sort of commands and gets really confusing when you have to think of all the differing commands and their switches.</w:t>
       </w:r>
     </w:p>
     <w:p>
@@ -235,7 +290,29 @@
     </w:p>
     <w:p>
       <w:r>
-        <w:t xml:space="preserve">GitHub is difficult to master, but I understand the basic workflow. # What tools would you like to learn more about? I would like to learn more about what I can do with these visual &amp; tect-formating languages and also work more with GitHub. * * *</w:t>
+        <w:t xml:space="preserve">GitHub is difficult to master, but I understand the basic workflow.</w:t>
+      </w:r>
+    </w:p>
+    <w:bookmarkStart w:id="28" w:name="what-tools-would-you-like-to-learn-more-about"/>
+    <w:p>
+      <w:pPr>
+        <w:pStyle w:val="Heading1"/>
+      </w:pPr>
+      <w:r>
+        <w:t xml:space="preserve">What tools would you like to learn more about?</w:t>
+      </w:r>
+    </w:p>
+    <w:bookmarkEnd w:id="28"/>
+    <w:p>
+      <w:r>
+        <w:t xml:space="preserve">I would like to learn more about what I can do with these visual &amp; tect-formating languages and also work more with GitHub.</w:t>
+      </w:r>
+    </w:p>
+    <w:p>
+      <w:r>
+        <w:pict>
+          <v:rect style="width:0;height:1.5pt" o:hralign="center" o:hrstd="t" o:hr="t"/>
+        </w:pict>
       </w:r>
     </w:p>
     <w:p>
@@ -306,7 +383,7 @@
 <file path=word/numbering.xml><?xml version="1.0" encoding="utf-8"?>
 <w:numbering xmlns:w="http://schemas.openxmlformats.org/wordprocessingml/2006/main">
   <w:abstractNum w:abstractNumId="0">
-    <w:nsid w:val="dae01d72"/>
+    <w:nsid w:val="a104b1f9"/>
     <w:multiLevelType w:val="multilevel"/>
     <w:lvl w:ilvl="0">
       <w:numFmt w:val="bullet"/>
@@ -387,7 +464,7 @@
     </w:lvl>
   </w:abstractNum>
   <w:abstractNum w:abstractNumId="3">
-    <w:nsid w:val="59393024"/>
+    <w:nsid w:val="b13f1871"/>
     <w:multiLevelType w:val="multilevel"/>
     <w:lvl w:ilvl="0">
       <w:numFmt w:val="bullet"/>
@@ -468,7 +545,7 @@
     </w:lvl>
   </w:abstractNum>
   <w:abstractNum w:abstractNumId="2">
-    <w:nsid w:val="11accdc7"/>
+    <w:nsid w:val="73a199bb"/>
     <w:multiLevelType w:val="multilevel"/>
     <w:lvl w:ilvl="0">
       <w:start w:val="1"/>

</xml_diff>